<commit_message>
revised FAQ with new questions
</commit_message>
<xml_diff>
--- a/Grazing.Meta.FAQ.docx
+++ b/Grazing.Meta.FAQ.docx
@@ -564,23 +564,71 @@
           <w:szCs w:val="22"/>
           <w:rtl w:val="0"/>
         </w:rPr>
-        <w:t xml:space="preserve">A. The template dataset has only one column where units should be added. The “Grazing.estimate” column should present the units that the grazers were measured in (e.g. cattle/ha, heads/km2). The “Estimate” column is a description of the measured response variable (e.g. richness, abundance, density) and generally does not need to have units reported it is something different than a similar measurement in the same study. For example, if the same study had density of birds per km2 and density of plants per m2. The “last.grazed” column should always be in years and the other columns should not require units. </w:t>
-      </w:r>
-    </w:p>
-    <w:p>
-      <w:pPr>
-        <w:pStyle w:val="Heading1"/>
-        <w:keepNext w:val="0"/>
-        <w:keepLines w:val="0"/>
-        <w:contextualSpacing w:val="0"/>
-        <w:rPr/>
-      </w:pPr>
-      <w:bookmarkStart w:colFirst="0" w:colLast="0" w:name="_si4fdgaruey3" w:id="17"/>
+        <w:t xml:space="preserve">A. The template dataset has only one column where units should be added. The “Grazing.estimate” column should present the units that the grazers were measured in (e.g. cattle/ha, heads/km2). The “Estimate” column is a description of the measured response variable (e.g. richness, abundance, density) and generally does not need to have units reported it is something different than a similar measurement in the same study. For example, if the same study had density of birds per km2 and density of plants per m2. The “last.grazed” column should always be in years and the other columns should not require units.</w:t>
+      </w:r>
+    </w:p>
+    <w:p>
+      <w:pPr>
+        <w:pStyle w:val="Heading1"/>
+        <w:keepNext w:val="0"/>
+        <w:keepLines w:val="0"/>
+        <w:contextualSpacing w:val="0"/>
+        <w:rPr>
+          <w:color w:val="000000"/>
+          <w:sz w:val="22"/>
+          <w:szCs w:val="22"/>
+        </w:rPr>
+      </w:pPr>
+      <w:bookmarkStart w:colFirst="0" w:colLast="0" w:name="_14o6y4rklw7p" w:id="17"/>
       <w:bookmarkEnd w:id="17"/>
       <w:r>
         <w:rPr>
           <w:rtl w:val="0"/>
         </w:rPr>
+        <w:t xml:space="preserve">Q. So if the same study uses different units for the abundance estimates for plants vs. small mammals (for example), you do or do not want us to record them?</w:t>
+      </w:r>
+      <w:r>
+        <w:rPr>
+          <w:rtl w:val="0"/>
+        </w:rPr>
+      </w:r>
+    </w:p>
+    <w:p>
+      <w:pPr>
+        <w:pStyle w:val="Heading2"/>
+        <w:keepNext w:val="0"/>
+        <w:keepLines w:val="0"/>
+        <w:contextualSpacing w:val="0"/>
+        <w:rPr>
+          <w:sz w:val="22"/>
+          <w:szCs w:val="22"/>
+        </w:rPr>
+      </w:pPr>
+      <w:bookmarkStart w:colFirst="0" w:colLast="0" w:name="_njmqvhjv3tsr" w:id="18"/>
+      <w:bookmarkEnd w:id="18"/>
+      <w:r>
+        <w:rPr>
+          <w:sz w:val="22"/>
+          <w:szCs w:val="22"/>
+          <w:rtl w:val="0"/>
+        </w:rPr>
+        <w:t xml:space="preserve">A. Correct! The comparisons will be plant-to-plant and animal-to-animal so units just need to be preserved between taxa. Comparisons of plant-to-animal will be handled in a different way and the units will not be relevant. </w:t>
+      </w:r>
+    </w:p>
+    <w:p>
+      <w:pPr>
+        <w:pStyle w:val="Heading1"/>
+        <w:keepNext w:val="0"/>
+        <w:keepLines w:val="0"/>
+        <w:contextualSpacing w:val="0"/>
+        <w:rPr/>
+      </w:pPr>
+      <w:bookmarkStart w:colFirst="0" w:colLast="0" w:name="_si4fdgaruey3" w:id="19"/>
+      <w:bookmarkEnd w:id="19"/>
+      <w:r>
+        <w:rPr>
+          <w:rtl w:val="0"/>
+        </w:rPr>
         <w:t xml:space="preserve">Q. I found some studies report potential useful information that currently wouldn’t be recorded (e.g. different “functional groups” for nematodes, such as predator, frugivore, etc.). Do you want us to add a separate column to input this information in the template datasheet? What about studies that just look at plant functional groups (e.g. shrubs and forbs).</w:t>
       </w:r>
     </w:p>
@@ -592,8 +640,8 @@
         <w:contextualSpacing w:val="0"/>
         <w:rPr/>
       </w:pPr>
-      <w:bookmarkStart w:colFirst="0" w:colLast="0" w:name="_vo12wnq7tsf" w:id="18"/>
-      <w:bookmarkEnd w:id="18"/>
+      <w:bookmarkStart w:colFirst="0" w:colLast="0" w:name="_vo12wnq7tsf" w:id="20"/>
+      <w:bookmarkEnd w:id="20"/>
       <w:r>
         <w:rPr>
           <w:sz w:val="22"/>
@@ -616,8 +664,8 @@
         <w:contextualSpacing w:val="0"/>
         <w:rPr/>
       </w:pPr>
-      <w:bookmarkStart w:colFirst="0" w:colLast="0" w:name="_5s5yt33e431v" w:id="19"/>
-      <w:bookmarkEnd w:id="19"/>
+      <w:bookmarkStart w:colFirst="0" w:colLast="0" w:name="_5s5yt33e431v" w:id="21"/>
+      <w:bookmarkEnd w:id="21"/>
       <w:r>
         <w:rPr>
           <w:rtl w:val="0"/>
@@ -633,8 +681,8 @@
         <w:contextualSpacing w:val="0"/>
         <w:rPr/>
       </w:pPr>
-      <w:bookmarkStart w:colFirst="0" w:colLast="0" w:name="_11spt15nx5zr" w:id="20"/>
-      <w:bookmarkEnd w:id="20"/>
+      <w:bookmarkStart w:colFirst="0" w:colLast="0" w:name="_11spt15nx5zr" w:id="22"/>
+      <w:bookmarkEnd w:id="22"/>
       <w:r>
         <w:rPr>
           <w:sz w:val="22"/>
@@ -657,8 +705,8 @@
         <w:contextualSpacing w:val="0"/>
         <w:rPr/>
       </w:pPr>
-      <w:bookmarkStart w:colFirst="0" w:colLast="0" w:name="_9a4zpb2s3ez4" w:id="21"/>
-      <w:bookmarkEnd w:id="21"/>
+      <w:bookmarkStart w:colFirst="0" w:colLast="0" w:name="_9a4zpb2s3ez4" w:id="23"/>
+      <w:bookmarkEnd w:id="23"/>
       <w:r>
         <w:rPr>
           <w:rtl w:val="0"/>
@@ -674,8 +722,8 @@
         <w:contextualSpacing w:val="0"/>
         <w:rPr/>
       </w:pPr>
-      <w:bookmarkStart w:colFirst="0" w:colLast="0" w:name="_21aqzh86hdqx" w:id="22"/>
-      <w:bookmarkEnd w:id="22"/>
+      <w:bookmarkStart w:colFirst="0" w:colLast="0" w:name="_21aqzh86hdqx" w:id="24"/>
+      <w:bookmarkEnd w:id="24"/>
       <w:r>
         <w:rPr>
           <w:sz w:val="22"/>
@@ -698,8 +746,8 @@
         <w:contextualSpacing w:val="0"/>
         <w:rPr/>
       </w:pPr>
-      <w:bookmarkStart w:colFirst="0" w:colLast="0" w:name="_5jhz03beu9ri" w:id="23"/>
-      <w:bookmarkEnd w:id="23"/>
+      <w:bookmarkStart w:colFirst="0" w:colLast="0" w:name="_5jhz03beu9ri" w:id="25"/>
+      <w:bookmarkEnd w:id="25"/>
       <w:r>
         <w:rPr>
           <w:rtl w:val="0"/>
@@ -715,8 +763,8 @@
         <w:contextualSpacing w:val="0"/>
         <w:rPr/>
       </w:pPr>
-      <w:bookmarkStart w:colFirst="0" w:colLast="0" w:name="_tezng9qr3662" w:id="24"/>
-      <w:bookmarkEnd w:id="24"/>
+      <w:bookmarkStart w:colFirst="0" w:colLast="0" w:name="_tezng9qr3662" w:id="26"/>
+      <w:bookmarkEnd w:id="26"/>
       <w:r>
         <w:rPr>
           <w:sz w:val="22"/>
@@ -739,8 +787,8 @@
         <w:contextualSpacing w:val="0"/>
         <w:rPr/>
       </w:pPr>
-      <w:bookmarkStart w:colFirst="0" w:colLast="0" w:name="_rpgjonbs0r7" w:id="25"/>
-      <w:bookmarkEnd w:id="25"/>
+      <w:bookmarkStart w:colFirst="0" w:colLast="0" w:name="_rpgjonbs0r7" w:id="27"/>
+      <w:bookmarkEnd w:id="27"/>
       <w:r>
         <w:rPr>
           <w:rtl w:val="0"/>
@@ -756,8 +804,8 @@
         <w:contextualSpacing w:val="0"/>
         <w:rPr/>
       </w:pPr>
-      <w:bookmarkStart w:colFirst="0" w:colLast="0" w:name="_vxlnlkv77cos" w:id="26"/>
-      <w:bookmarkEnd w:id="26"/>
+      <w:bookmarkStart w:colFirst="0" w:colLast="0" w:name="_vxlnlkv77cos" w:id="28"/>
+      <w:bookmarkEnd w:id="28"/>
       <w:r>
         <w:rPr>
           <w:sz w:val="22"/>
@@ -780,8 +828,8 @@
         <w:contextualSpacing w:val="0"/>
         <w:rPr/>
       </w:pPr>
-      <w:bookmarkStart w:colFirst="0" w:colLast="0" w:name="_x8k19wwxmn37" w:id="27"/>
-      <w:bookmarkEnd w:id="27"/>
+      <w:bookmarkStart w:colFirst="0" w:colLast="0" w:name="_x8k19wwxmn37" w:id="29"/>
+      <w:bookmarkEnd w:id="29"/>
       <w:r>
         <w:rPr>
           <w:rtl w:val="0"/>
@@ -797,8 +845,8 @@
         <w:contextualSpacing w:val="0"/>
         <w:rPr/>
       </w:pPr>
-      <w:bookmarkStart w:colFirst="0" w:colLast="0" w:name="_57fahy874z7s" w:id="28"/>
-      <w:bookmarkEnd w:id="28"/>
+      <w:bookmarkStart w:colFirst="0" w:colLast="0" w:name="_57fahy874z7s" w:id="30"/>
+      <w:bookmarkEnd w:id="30"/>
       <w:r>
         <w:rPr>
           <w:sz w:val="22"/>
@@ -821,8 +869,8 @@
         <w:contextualSpacing w:val="0"/>
         <w:rPr/>
       </w:pPr>
-      <w:bookmarkStart w:colFirst="0" w:colLast="0" w:name="_8f9r0dl0oivt" w:id="29"/>
-      <w:bookmarkEnd w:id="29"/>
+      <w:bookmarkStart w:colFirst="0" w:colLast="0" w:name="_8f9r0dl0oivt" w:id="31"/>
+      <w:bookmarkEnd w:id="31"/>
       <w:r>
         <w:rPr>
           <w:rtl w:val="0"/>
@@ -838,8 +886,8 @@
         <w:contextualSpacing w:val="0"/>
         <w:rPr/>
       </w:pPr>
-      <w:bookmarkStart w:colFirst="0" w:colLast="0" w:name="_wesgu0kon1mm" w:id="30"/>
-      <w:bookmarkEnd w:id="30"/>
+      <w:bookmarkStart w:colFirst="0" w:colLast="0" w:name="_wesgu0kon1mm" w:id="32"/>
+      <w:bookmarkEnd w:id="32"/>
       <w:r>
         <w:rPr>
           <w:sz w:val="22"/>
@@ -862,8 +910,8 @@
         <w:contextualSpacing w:val="0"/>
         <w:rPr/>
       </w:pPr>
-      <w:bookmarkStart w:colFirst="0" w:colLast="0" w:name="_4c2psacb3xpw" w:id="31"/>
-      <w:bookmarkEnd w:id="31"/>
+      <w:bookmarkStart w:colFirst="0" w:colLast="0" w:name="_4c2psacb3xpw" w:id="33"/>
+      <w:bookmarkEnd w:id="33"/>
       <w:r>
         <w:rPr>
           <w:rtl w:val="0"/>
@@ -879,8 +927,8 @@
         <w:contextualSpacing w:val="0"/>
         <w:rPr/>
       </w:pPr>
-      <w:bookmarkStart w:colFirst="0" w:colLast="0" w:name="_eb1rs74wr5a" w:id="32"/>
-      <w:bookmarkEnd w:id="32"/>
+      <w:bookmarkStart w:colFirst="0" w:colLast="0" w:name="_eb1rs74wr5a" w:id="34"/>
+      <w:bookmarkEnd w:id="34"/>
       <w:r>
         <w:rPr>
           <w:sz w:val="22"/>
@@ -900,6 +948,90 @@
         <w:contextualSpacing w:val="0"/>
         <w:rPr/>
       </w:pPr>
+      <w:r>
+        <w:rPr>
+          <w:rtl w:val="0"/>
+        </w:rPr>
+      </w:r>
+    </w:p>
+    <w:p>
+      <w:pPr>
+        <w:contextualSpacing w:val="0"/>
+        <w:rPr>
+          <w:rFonts w:ascii="Oswald" w:cs="Oswald" w:eastAsia="Oswald" w:hAnsi="Oswald"/>
+          <w:sz w:val="28"/>
+          <w:szCs w:val="28"/>
+        </w:rPr>
+      </w:pPr>
+      <w:r>
+        <w:rPr>
+          <w:rFonts w:ascii="Oswald" w:cs="Oswald" w:eastAsia="Oswald" w:hAnsi="Oswald"/>
+          <w:sz w:val="28"/>
+          <w:szCs w:val="28"/>
+          <w:rtl w:val="0"/>
+        </w:rPr>
+        <w:t xml:space="preserve">Q. If the full text of a paper is not available online, but we have access to the abstract, can we decide that the paper is not useable based on the abstract (i.e. no indication of multitrophic data)?</w:t>
+      </w:r>
+    </w:p>
+    <w:p>
+      <w:pPr>
+        <w:contextualSpacing w:val="0"/>
+        <w:rPr>
+          <w:b w:val="1"/>
+          <w:color w:val="e31c60"/>
+          <w:sz w:val="22"/>
+          <w:szCs w:val="22"/>
+        </w:rPr>
+      </w:pPr>
+      <w:r>
+        <w:rPr>
+          <w:b w:val="1"/>
+          <w:color w:val="e31c60"/>
+          <w:sz w:val="22"/>
+          <w:szCs w:val="22"/>
+          <w:rtl w:val="0"/>
+        </w:rPr>
+        <w:t xml:space="preserve"> A. Yes! You can also contact the author if the abstract is insufficient for a copy of the MS. </w:t>
+      </w:r>
+    </w:p>
+    <w:p>
+      <w:pPr>
+        <w:contextualSpacing w:val="0"/>
+        <w:rPr>
+          <w:rFonts w:ascii="Oswald" w:cs="Oswald" w:eastAsia="Oswald" w:hAnsi="Oswald"/>
+          <w:sz w:val="28"/>
+          <w:szCs w:val="28"/>
+        </w:rPr>
+      </w:pPr>
+      <w:r>
+        <w:rPr>
+          <w:rFonts w:ascii="Oswald" w:cs="Oswald" w:eastAsia="Oswald" w:hAnsi="Oswald"/>
+          <w:sz w:val="28"/>
+          <w:szCs w:val="28"/>
+          <w:rtl w:val="0"/>
+        </w:rPr>
+        <w:t xml:space="preserve">Q. How precise do Lat/Long measures need to be? A study has a map of the sampling sites within Alberta, I can go in and approximate the locations</w:t>
+      </w:r>
+    </w:p>
+    <w:p>
+      <w:pPr>
+        <w:contextualSpacing w:val="0"/>
+        <w:rPr>
+          <w:rFonts w:ascii="Oswald" w:cs="Oswald" w:eastAsia="Oswald" w:hAnsi="Oswald"/>
+          <w:sz w:val="28"/>
+          <w:szCs w:val="28"/>
+        </w:rPr>
+      </w:pPr>
+      <w:r>
+        <w:rPr>
+          <w:b w:val="1"/>
+          <w:color w:val="e31c60"/>
+          <w:sz w:val="22"/>
+          <w:szCs w:val="22"/>
+          <w:rtl w:val="0"/>
+        </w:rPr>
+        <w:t xml:space="preserve"> A. The Lat &amp; Lon can be somewhat imprecise. If a site name is provided, you may be able to check it on Google Maps and then extract the lat, lon values from the URL. If it is on a map and you can confidently identify areas, then extract it that way. Otherwise, if you feel the lat and lon are too imprecise (&gt;100 km error) then ignore. </w:t>
+      </w:r>
       <w:r>
         <w:rPr>
           <w:rtl w:val="0"/>

</xml_diff>